<commit_message>
(C)    header and content spacing updates
</commit_message>
<xml_diff>
--- a/Nursery Attendance/Suppl/Nursery Attendance Form.docx
+++ b/Nursery Attendance/Suppl/Nursery Attendance Form.docx
@@ -757,6 +757,18 @@
         <w:spacing w:before="120"/>
         <w:rPr>
           <w:b/>
+          <w:sz w:val="72"/>
+          <w:szCs w:val="72"/>
+        </w:rPr>
+      </w:pPr>
+      <w:bookmarkStart w:id="0" w:name="_GoBack"/>
+      <w:bookmarkEnd w:id="0"/>
+    </w:p>
+    <w:p>
+      <w:pPr>
+        <w:spacing w:before="120"/>
+        <w:rPr>
+          <w:b/>
           <w:sz w:val="44"/>
           <w:szCs w:val="44"/>
         </w:rPr>
@@ -804,7 +816,7 @@
           <v:shape id="_x0000_i1025" type="#_x0000_t75" style="width:205.5pt;height:46.5pt" o:ole="">
             <v:imagedata r:id="rId7" o:title=""/>
           </v:shape>
-          <o:OLEObject Type="Embed" ProgID="Excel.Sheet.12" ShapeID="_x0000_i1025" DrawAspect="Content" ObjectID="_1597934636" r:id="rId8"/>
+          <o:OLEObject Type="Embed" ProgID="Excel.Sheet.12" ShapeID="_x0000_i1025" DrawAspect="Content" ObjectID="_1598081106" r:id="rId8"/>
         </w:object>
       </w:r>
     </w:p>
@@ -816,8 +828,8 @@
         </w:rPr>
       </w:pPr>
     </w:p>
-    <w:bookmarkStart w:id="0" w:name="_MON_1597895690"/>
-    <w:bookmarkEnd w:id="0"/>
+    <w:bookmarkStart w:id="1" w:name="_MON_1597895690"/>
+    <w:bookmarkEnd w:id="1"/>
     <w:p>
       <w:pPr>
         <w:spacing w:before="120"/>
@@ -833,7 +845,7 @@
           <v:shape id="_x0000_i1026" type="#_x0000_t75" style="width:205.5pt;height:46.5pt" o:ole="">
             <v:imagedata r:id="rId7" o:title=""/>
           </v:shape>
-          <o:OLEObject Type="Embed" ProgID="Excel.Sheet.12" ShapeID="_x0000_i1026" DrawAspect="Content" ObjectID="_1597934637" r:id="rId9"/>
+          <o:OLEObject Type="Embed" ProgID="Excel.Sheet.12" ShapeID="_x0000_i1026" DrawAspect="Content" ObjectID="_1598081107" r:id="rId9"/>
         </w:object>
       </w:r>
     </w:p>
@@ -860,7 +872,7 @@
           <v:shape id="_x0000_i1027" type="#_x0000_t75" style="width:205.5pt;height:46.5pt" o:ole="">
             <v:imagedata r:id="rId7" o:title=""/>
           </v:shape>
-          <o:OLEObject Type="Embed" ProgID="Excel.Sheet.12" ShapeID="_x0000_i1027" DrawAspect="Content" ObjectID="_1597934638" r:id="rId10"/>
+          <o:OLEObject Type="Embed" ProgID="Excel.Sheet.12" ShapeID="_x0000_i1027" DrawAspect="Content" ObjectID="_1598081108" r:id="rId10"/>
         </w:object>
       </w:r>
     </w:p>
@@ -887,7 +899,7 @@
           <v:shape id="_x0000_i1028" type="#_x0000_t75" style="width:205.5pt;height:46.5pt" o:ole="">
             <v:imagedata r:id="rId7" o:title=""/>
           </v:shape>
-          <o:OLEObject Type="Embed" ProgID="Excel.Sheet.12" ShapeID="_x0000_i1028" DrawAspect="Content" ObjectID="_1597934639" r:id="rId11"/>
+          <o:OLEObject Type="Embed" ProgID="Excel.Sheet.12" ShapeID="_x0000_i1028" DrawAspect="Content" ObjectID="_1598081109" r:id="rId11"/>
         </w:object>
       </w:r>
     </w:p>
@@ -914,7 +926,7 @@
           <v:shape id="_x0000_i1029" type="#_x0000_t75" style="width:205.5pt;height:46.5pt" o:ole="">
             <v:imagedata r:id="rId7" o:title=""/>
           </v:shape>
-          <o:OLEObject Type="Embed" ProgID="Excel.Sheet.12" ShapeID="_x0000_i1029" DrawAspect="Content" ObjectID="_1597934640" r:id="rId12"/>
+          <o:OLEObject Type="Embed" ProgID="Excel.Sheet.12" ShapeID="_x0000_i1029" DrawAspect="Content" ObjectID="_1598081110" r:id="rId12"/>
         </w:object>
       </w:r>
     </w:p>
@@ -954,9 +966,11 @@
         <w:sectPr>
           <w:headerReference w:type="default" r:id="rId13"/>
           <w:footerReference w:type="default" r:id="rId14"/>
+          <w:headerReference w:type="first" r:id="rId15"/>
           <w:pgSz w:w="12240" w:h="15840"/>
           <w:pgMar w:top="720" w:right="720" w:bottom="720" w:left="720" w:header="720" w:footer="720" w:gutter="0"/>
           <w:cols w:space="720"/>
+          <w:titlePg/>
           <w:docGrid w:linePitch="360"/>
         </w:sectPr>
       </w:pPr>
@@ -1195,6 +1209,7 @@
           <w:b/>
         </w:rPr>
         <w:sectPr>
+          <w:headerReference w:type="default" r:id="rId16"/>
           <w:type w:val="continuous"/>
           <w:pgSz w:w="12240" w:h="15840"/>
           <w:pgMar w:top="720" w:right="720" w:bottom="720" w:left="720" w:header="720" w:footer="720" w:gutter="0"/>
@@ -1819,8 +1834,6 @@
           <w:b/>
         </w:rPr>
       </w:pPr>
-      <w:bookmarkStart w:id="1" w:name="_GoBack"/>
-      <w:bookmarkEnd w:id="1"/>
     </w:p>
     <w:sectPr>
       <w:type w:val="continuous"/>
@@ -1873,7 +1886,7 @@
         <wp:inline distT="0" distB="0" distL="0" distR="0" wp14:anchorId="31305FA1" wp14:editId="40246255">
           <wp:extent cx="6898210" cy="348186"/>
           <wp:effectExtent l="0" t="0" r="0" b="0"/>
-          <wp:docPr id="5" name="Picture 5" descr="D:\Desktop\Footer.jpg"/>
+          <wp:docPr id="8" name="Picture 8" descr="D:\Desktop\Footer.jpg"/>
           <wp:cNvGraphicFramePr>
             <a:graphicFrameLocks xmlns:a="http://schemas.openxmlformats.org/drawingml/2006/main" noChangeAspect="1"/>
           </wp:cNvGraphicFramePr>
@@ -1954,15 +1967,89 @@
       <w:pStyle w:val="Header"/>
       <w:jc w:val="center"/>
     </w:pPr>
+  </w:p>
+</w:hdr>
+</file>
+
+<file path=word/header2.xml><?xml version="1.0" encoding="utf-8"?>
+<w:hdr xmlns:wpc="http://schemas.microsoft.com/office/word/2010/wordprocessingCanvas" xmlns:cx="http://schemas.microsoft.com/office/drawing/2014/chartex" xmlns:cx1="http://schemas.microsoft.com/office/drawing/2015/9/8/chartex" xmlns:cx2="http://schemas.microsoft.com/office/drawing/2015/10/21/chartex" xmlns:cx3="http://schemas.microsoft.com/office/drawing/2016/5/9/chartex" xmlns:cx4="http://schemas.microsoft.com/office/drawing/2016/5/10/chartex" xmlns:cx5="http://schemas.microsoft.com/office/drawing/2016/5/11/chartex" xmlns:cx6="http://schemas.microsoft.com/office/drawing/2016/5/12/chartex" xmlns:cx7="http://schemas.microsoft.com/office/drawing/2016/5/13/chartex" xmlns:cx8="http://schemas.microsoft.com/office/drawing/2016/5/14/chartex" xmlns:mc="http://schemas.openxmlformats.org/markup-compatibility/2006" xmlns:aink="http://schemas.microsoft.com/office/drawing/2016/ink" xmlns:am3d="http://schemas.microsoft.com/office/drawing/2017/model3d" xmlns:o="urn:schemas-microsoft-com:office:office" xmlns:r="http://schemas.openxmlformats.org/officeDocument/2006/relationships" xmlns:m="http://schemas.openxmlformats.org/officeDocument/2006/math" xmlns:v="urn:schemas-microsoft-com:vml" xmlns:wp14="http://schemas.microsoft.com/office/word/2010/wordprocessingDrawing" xmlns:wp="http://schemas.openxmlformats.org/drawingml/2006/wordprocessingDrawing" xmlns:w10="urn:schemas-microsoft-com:office:word" xmlns:w="http://schemas.openxmlformats.org/wordprocessingml/2006/main" xmlns:w14="http://schemas.microsoft.com/office/word/2010/wordml" xmlns:w15="http://schemas.microsoft.com/office/word/2012/wordml" xmlns:w16cid="http://schemas.microsoft.com/office/word/2016/wordml/cid" xmlns:w16se="http://schemas.microsoft.com/office/word/2015/wordml/symex" xmlns:wpg="http://schemas.microsoft.com/office/word/2010/wordprocessingGroup" xmlns:wpi="http://schemas.microsoft.com/office/word/2010/wordprocessingInk" xmlns:wne="http://schemas.microsoft.com/office/word/2006/wordml" xmlns:wps="http://schemas.microsoft.com/office/word/2010/wordprocessingShape" mc:Ignorable="w14 w15 w16se w16cid wp14">
+  <w:p>
+    <w:pPr>
+      <w:pStyle w:val="Header"/>
+    </w:pPr>
     <w:r>
       <w:rPr>
         <w:noProof/>
       </w:rPr>
       <w:drawing>
-        <wp:inline distT="0" distB="0" distL="0" distR="0" wp14:anchorId="49A9FA8C" wp14:editId="2C6B096A">
+        <wp:inline distT="0" distB="0" distL="0" distR="0" wp14:anchorId="193AAB8D" wp14:editId="7AD40262">
           <wp:extent cx="6834797" cy="679099"/>
           <wp:effectExtent l="0" t="0" r="4445" b="6985"/>
-          <wp:docPr id="4" name="Picture 4" descr="D:\Desktop\Header.jpg"/>
+          <wp:docPr id="9" name="Picture 9" descr="D:\Desktop\Header.jpg"/>
+          <wp:cNvGraphicFramePr>
+            <a:graphicFrameLocks xmlns:a="http://schemas.openxmlformats.org/drawingml/2006/main" noChangeAspect="1"/>
+          </wp:cNvGraphicFramePr>
+          <a:graphic xmlns:a="http://schemas.openxmlformats.org/drawingml/2006/main">
+            <a:graphicData uri="http://schemas.openxmlformats.org/drawingml/2006/picture">
+              <pic:pic xmlns:pic="http://schemas.openxmlformats.org/drawingml/2006/picture">
+                <pic:nvPicPr>
+                  <pic:cNvPr id="0" name="Picture 6" descr="D:\Desktop\Header.jpg"/>
+                  <pic:cNvPicPr>
+                    <a:picLocks noChangeAspect="1" noChangeArrowheads="1"/>
+                  </pic:cNvPicPr>
+                </pic:nvPicPr>
+                <pic:blipFill>
+                  <a:blip r:embed="rId1">
+                    <a:extLst>
+                      <a:ext uri="{28A0092B-C50C-407E-A947-70E740481C1C}">
+                        <a14:useLocalDpi xmlns:a14="http://schemas.microsoft.com/office/drawing/2010/main" val="0"/>
+                      </a:ext>
+                    </a:extLst>
+                  </a:blip>
+                  <a:srcRect/>
+                  <a:stretch>
+                    <a:fillRect/>
+                  </a:stretch>
+                </pic:blipFill>
+                <pic:spPr bwMode="auto">
+                  <a:xfrm>
+                    <a:off x="0" y="0"/>
+                    <a:ext cx="7196516" cy="715039"/>
+                  </a:xfrm>
+                  <a:prstGeom prst="rect">
+                    <a:avLst/>
+                  </a:prstGeom>
+                  <a:noFill/>
+                  <a:ln>
+                    <a:noFill/>
+                  </a:ln>
+                </pic:spPr>
+              </pic:pic>
+            </a:graphicData>
+          </a:graphic>
+        </wp:inline>
+      </w:drawing>
+    </w:r>
+  </w:p>
+</w:hdr>
+</file>
+
+<file path=word/header3.xml><?xml version="1.0" encoding="utf-8"?>
+<w:hdr xmlns:wpc="http://schemas.microsoft.com/office/word/2010/wordprocessingCanvas" xmlns:cx="http://schemas.microsoft.com/office/drawing/2014/chartex" xmlns:cx1="http://schemas.microsoft.com/office/drawing/2015/9/8/chartex" xmlns:cx2="http://schemas.microsoft.com/office/drawing/2015/10/21/chartex" xmlns:cx3="http://schemas.microsoft.com/office/drawing/2016/5/9/chartex" xmlns:cx4="http://schemas.microsoft.com/office/drawing/2016/5/10/chartex" xmlns:cx5="http://schemas.microsoft.com/office/drawing/2016/5/11/chartex" xmlns:cx6="http://schemas.microsoft.com/office/drawing/2016/5/12/chartex" xmlns:cx7="http://schemas.microsoft.com/office/drawing/2016/5/13/chartex" xmlns:cx8="http://schemas.microsoft.com/office/drawing/2016/5/14/chartex" xmlns:mc="http://schemas.openxmlformats.org/markup-compatibility/2006" xmlns:aink="http://schemas.microsoft.com/office/drawing/2016/ink" xmlns:am3d="http://schemas.microsoft.com/office/drawing/2017/model3d" xmlns:o="urn:schemas-microsoft-com:office:office" xmlns:r="http://schemas.openxmlformats.org/officeDocument/2006/relationships" xmlns:m="http://schemas.openxmlformats.org/officeDocument/2006/math" xmlns:v="urn:schemas-microsoft-com:vml" xmlns:wp14="http://schemas.microsoft.com/office/word/2010/wordprocessingDrawing" xmlns:wp="http://schemas.openxmlformats.org/drawingml/2006/wordprocessingDrawing" xmlns:w10="urn:schemas-microsoft-com:office:word" xmlns:w="http://schemas.openxmlformats.org/wordprocessingml/2006/main" xmlns:w14="http://schemas.microsoft.com/office/word/2010/wordml" xmlns:w15="http://schemas.microsoft.com/office/word/2012/wordml" xmlns:w16cid="http://schemas.microsoft.com/office/word/2016/wordml/cid" xmlns:w16se="http://schemas.microsoft.com/office/word/2015/wordml/symex" xmlns:wpg="http://schemas.microsoft.com/office/word/2010/wordprocessingGroup" xmlns:wpi="http://schemas.microsoft.com/office/word/2010/wordprocessingInk" xmlns:wne="http://schemas.microsoft.com/office/word/2006/wordml" xmlns:wps="http://schemas.microsoft.com/office/word/2010/wordprocessingShape" mc:Ignorable="w14 w15 w16se w16cid wp14">
+  <w:p>
+    <w:pPr>
+      <w:pStyle w:val="Header"/>
+      <w:jc w:val="center"/>
+    </w:pPr>
+    <w:r>
+      <w:rPr>
+        <w:noProof/>
+      </w:rPr>
+      <w:drawing>
+        <wp:inline distT="0" distB="0" distL="0" distR="0" wp14:anchorId="3686D94D" wp14:editId="6E4B3D01">
+          <wp:extent cx="6834797" cy="679099"/>
+          <wp:effectExtent l="0" t="0" r="4445" b="6985"/>
+          <wp:docPr id="1" name="Picture 1" descr="D:\Desktop\Header.jpg"/>
           <wp:cNvGraphicFramePr>
             <a:graphicFrameLocks xmlns:a="http://schemas.openxmlformats.org/drawingml/2006/main" noChangeAspect="1"/>
           </wp:cNvGraphicFramePr>

</xml_diff>